<commit_message>
Update the tips and tricks file
</commit_message>
<xml_diff>
--- a/static/Course_Modularization/To Do/Checklist before teaching.docx
+++ b/static/Course_Modularization/To Do/Checklist before teaching.docx
@@ -10,15 +10,87 @@
           <w:numId w:val="1"/>
         </w:numPr>
         <w:rPr>
-          <w:lang w:val="nl-NL"/>
+          <w:lang w:val="en-US"/>
         </w:rPr>
       </w:pPr>
       <w:r>
         <w:rPr>
-          <w:lang w:val="nl-NL"/>
+          <w:lang w:val="en-US"/>
         </w:rPr>
-        <w:t>Check the affiliations of the DARTH members</w:t>
+        <w:t xml:space="preserve">Check the affiliations of the DARTH </w:t>
       </w:r>
+      <w:proofErr w:type="gramStart"/>
+      <w:r>
+        <w:rPr>
+          <w:lang w:val="en-US"/>
+        </w:rPr>
+        <w:t>members</w:t>
+      </w:r>
+      <w:proofErr w:type="gramEnd"/>
+    </w:p>
+    <w:p>
+      <w:pPr>
+        <w:pStyle w:val="ListParagraph"/>
+        <w:numPr>
+          <w:ilvl w:val="0"/>
+          <w:numId w:val="1"/>
+        </w:numPr>
+        <w:rPr>
+          <w:lang w:val="en-US"/>
+        </w:rPr>
+      </w:pPr>
+      <w:r>
+        <w:rPr>
+          <w:lang w:val="en-US"/>
+        </w:rPr>
+        <w:t xml:space="preserve">Update to newest version of </w:t>
+      </w:r>
+      <w:proofErr w:type="gramStart"/>
+      <w:r>
+        <w:rPr>
+          <w:lang w:val="en-US"/>
+        </w:rPr>
+        <w:t>R</w:t>
+      </w:r>
+      <w:proofErr w:type="gramEnd"/>
+    </w:p>
+    <w:p>
+      <w:pPr>
+        <w:pStyle w:val="ListParagraph"/>
+        <w:numPr>
+          <w:ilvl w:val="0"/>
+          <w:numId w:val="1"/>
+        </w:numPr>
+        <w:rPr>
+          <w:lang w:val="en-US"/>
+        </w:rPr>
+      </w:pPr>
+      <w:r>
+        <w:rPr>
+          <w:lang w:val="en-US"/>
+        </w:rPr>
+        <w:t xml:space="preserve">Check if all the packages are up to </w:t>
+      </w:r>
+      <w:proofErr w:type="gramStart"/>
+      <w:r>
+        <w:rPr>
+          <w:lang w:val="en-US"/>
+        </w:rPr>
+        <w:t>date</w:t>
+      </w:r>
+      <w:proofErr w:type="gramEnd"/>
+    </w:p>
+    <w:p>
+      <w:pPr>
+        <w:pStyle w:val="ListParagraph"/>
+        <w:numPr>
+          <w:ilvl w:val="0"/>
+          <w:numId w:val="1"/>
+        </w:numPr>
+        <w:rPr>
+          <w:lang w:val="en-US"/>
+        </w:rPr>
+      </w:pPr>
     </w:p>
     <w:sectPr>
       <w:pgSz w:w="11906" w:h="16838"/>

</xml_diff>